<commit_message>
update to system overview doc. Not sure how it got in the archive, move back to documents
</commit_message>
<xml_diff>
--- a/archived_docs/SystemOverview_20140429.docx
+++ b/archived_docs/SystemOverview_20140429.docx
@@ -19,9 +19,6 @@
     <w:p>
       <w:pPr>
         <w:pStyle w:val="Subtitle"/>
-        <w:pPrChange w:id="2" w:author="Stephen Richard" w:date="2014-04-29T22:39:00Z">
-          <w:pPr/>
-        </w:pPrChange>
       </w:pPr>
       <w:r>
         <w:t>USGIN development team, S.M Richard, editor</w:t>
@@ -30,120 +27,44 @@
     <w:p>
       <w:pPr>
         <w:pStyle w:val="Subtitle"/>
-        <w:rPr>
-          <w:del w:id="3" w:author="Stephen Richard" w:date="2014-04-29T22:37:00Z"/>
-          <w:rPrChange w:id="4" w:author="Stephen Richard" w:date="2014-04-29T22:38:00Z">
-            <w:rPr>
-              <w:del w:id="5" w:author="Stephen Richard" w:date="2014-04-29T22:37:00Z"/>
-            </w:rPr>
-          </w:rPrChange>
-        </w:rPr>
-        <w:pPrChange w:id="6" w:author="Stephen Richard" w:date="2014-04-29T22:39:00Z">
-          <w:pPr/>
-        </w:pPrChange>
-      </w:pPr>
-      <w:ins w:id="7" w:author="Stephen Richard" w:date="2014-04-29T22:37:00Z">
-        <w:r>
-          <w:rPr>
-            <w:bCs/>
-          </w:rPr>
-          <w:fldChar w:fldCharType="begin"/>
-        </w:r>
-        <w:r>
-          <w:rPr>
-            <w:bCs/>
-            <w:rPrChange w:id="8" w:author="Stephen Richard" w:date="2014-04-29T22:38:00Z">
-              <w:rPr>
-                <w:b/>
-                <w:bCs/>
-              </w:rPr>
-            </w:rPrChange>
-          </w:rPr>
-          <w:instrText xml:space="preserve"> DATE \@ "yyyy-MM-dd" </w:instrText>
-        </w:r>
-      </w:ins>
+      </w:pPr>
       <w:r>
         <w:rPr>
           <w:bCs/>
-          <w:rPrChange w:id="9" w:author="Stephen Richard" w:date="2014-04-29T22:38:00Z">
-            <w:rPr>
-              <w:b/>
-              <w:bCs/>
-            </w:rPr>
-          </w:rPrChange>
+        </w:rPr>
+        <w:fldChar w:fldCharType="begin"/>
+      </w:r>
+      <w:r>
+        <w:rPr>
+          <w:bCs/>
+        </w:rPr>
+        <w:instrText xml:space="preserve"> DATE \@ "yyyy-MM-dd" </w:instrText>
+      </w:r>
+      <w:r>
+        <w:rPr>
+          <w:bCs/>
         </w:rPr>
         <w:fldChar w:fldCharType="separate"/>
       </w:r>
-      <w:ins w:id="10" w:author="Stephen Richard" w:date="2014-04-29T22:49:00Z">
-        <w:r>
-          <w:rPr>
-            <w:bCs/>
-            <w:noProof/>
-          </w:rPr>
-          <w:t>2014-04-29</w:t>
-        </w:r>
-      </w:ins>
-      <w:ins w:id="11" w:author="Stephen Richard" w:date="2014-04-29T22:37:00Z">
-        <w:r>
-          <w:rPr>
-            <w:bCs/>
-            <w:rPrChange w:id="12" w:author="Stephen Richard" w:date="2014-04-29T22:38:00Z">
-              <w:rPr>
-                <w:b/>
-                <w:bCs/>
-              </w:rPr>
-            </w:rPrChange>
-          </w:rPr>
-          <w:fldChar w:fldCharType="end"/>
-        </w:r>
-      </w:ins>
-      <w:ins w:id="13" w:author="Stephen Richard" w:date="2014-04-29T22:38:00Z">
-        <w:r>
-          <w:rPr>
-            <w:bCs/>
-          </w:rPr>
-          <w:t xml:space="preserve"> </w:t>
-        </w:r>
-      </w:ins>
-      <w:del w:id="14" w:author="Stephen Richard" w:date="2014-04-29T22:37:00Z">
-        <w:r>
-          <w:rPr>
-            <w:rPrChange w:id="15" w:author="Stephen Richard" w:date="2014-04-29T22:38:00Z">
-              <w:rPr/>
-            </w:rPrChange>
-          </w:rPr>
-          <w:delText>For review by the Geothermal Data System Development and Population Working Group</w:delText>
-        </w:r>
-      </w:del>
-    </w:p>
-    <w:p>
-      <w:pPr>
-        <w:pStyle w:val="Subtitle"/>
-        <w:rPr>
-          <w:del w:id="16" w:author="Stephen Richard" w:date="2014-04-29T22:37:00Z"/>
-        </w:rPr>
-        <w:pPrChange w:id="17" w:author="Stephen Richard" w:date="2014-04-29T22:39:00Z">
-          <w:pPr/>
-        </w:pPrChange>
-      </w:pPr>
-      <w:del w:id="18" w:author="Stephen Richard" w:date="2014-04-29T22:37:00Z">
-        <w:r>
-          <w:delText>August 31, 2011</w:delText>
-        </w:r>
-      </w:del>
-    </w:p>
-    <w:p>
-      <w:pPr>
-        <w:pStyle w:val="Subtitle"/>
-        <w:rPr>
-          <w:ins w:id="19" w:author="Stephen Richard" w:date="2014-04-29T22:38:00Z"/>
-        </w:rPr>
-        <w:pPrChange w:id="20" w:author="Stephen Richard" w:date="2014-04-29T22:39:00Z">
-          <w:pPr>
-            <w:pStyle w:val="Heading1"/>
-          </w:pPr>
-        </w:pPrChange>
-      </w:pPr>
+      <w:r>
+        <w:rPr>
+          <w:bCs/>
+          <w:noProof/>
+        </w:rPr>
+        <w:t>2014-04-30</w:t>
+      </w:r>
+      <w:r>
+        <w:rPr>
+          <w:bCs/>
+        </w:rPr>
+        <w:fldChar w:fldCharType="end"/>
+      </w:r>
+      <w:r>
+        <w:rPr>
+          <w:bCs/>
+        </w:rPr>
+        <w:t xml:space="preserve"> </w:t>
+      </w:r>
     </w:p>
     <w:p>
       <w:pPr>
@@ -152,8 +73,6 @@
       <w:r>
         <w:t>Introduction</w:t>
       </w:r>
-      <w:bookmarkStart w:id="21" w:name="_GoBack"/>
-      <w:bookmarkEnd w:id="21"/>
     </w:p>
     <w:p>
       <w:r>
@@ -688,11 +607,9 @@
       <w:r>
         <w:t>sharing them through</w:t>
       </w:r>
-      <w:ins w:id="22" w:author="Stephen Richard" w:date="2014-04-29T22:41:00Z">
-        <w:r>
-          <w:t xml:space="preserve"> </w:t>
-        </w:r>
-      </w:ins>
+      <w:r>
+        <w:t xml:space="preserve"> </w:t>
+      </w:r>
       <w:r>
         <w:t xml:space="preserve">the </w:t>
       </w:r>
@@ -703,13 +620,7 @@
         <w:t xml:space="preserve"> The metadata provide </w:t>
       </w:r>
       <w:r>
-        <w:t>information d</w:t>
-      </w:r>
-      <w:r>
-        <w:t>e</w:t>
-      </w:r>
-      <w:r>
-        <w:t>scribing</w:t>
+        <w:t>information describing</w:t>
       </w:r>
       <w:r>
         <w:t xml:space="preserve"> resources that can be indexed for discovery by search engines, information about provenance and quality of the resource so u</w:t>
@@ -718,44 +629,19 @@
         <w:t>s</w:t>
       </w:r>
       <w:r>
-        <w:t>ers can evaluate the resource for their application, and i</w:t>
-      </w:r>
-      <w:r>
-        <w:t>n</w:t>
-      </w:r>
-      <w:r>
-        <w:t xml:space="preserve">formation describing how to access the resource. The access instructions should be in a format that can be utilized by software clients to automate the access process and minimize the amount of user interaction required to bring the resource to their desktop. </w:t>
-      </w:r>
-    </w:p>
-    <w:p>
-      <w:ins w:id="23" w:author="Stephen Richard" w:date="2014-04-29T22:43:00Z">
-        <w:r>
-          <w:t xml:space="preserve">Metadata from publishing nodes on the NGDS is </w:t>
-        </w:r>
-      </w:ins>
-      <w:del w:id="24" w:author="Stephen Richard" w:date="2014-04-29T22:43:00Z">
-        <w:r>
-          <w:delText xml:space="preserve">The main </w:delText>
-        </w:r>
-      </w:del>
+        <w:t xml:space="preserve">ers can evaluate the resource for their application, and information describing how to access the resource. The access instructions should be in a format that can be utilized by software clients to automate the access process and minimize the amount of user interaction required to bring the resource to their desktop. </w:t>
+      </w:r>
+    </w:p>
+    <w:p>
+      <w:r>
+        <w:t xml:space="preserve">Metadata from publishing nodes on the NGDS is </w:t>
+      </w:r>
       <w:r>
         <w:t>aggregat</w:t>
       </w:r>
-      <w:del w:id="25" w:author="Stephen Richard" w:date="2014-04-29T22:43:00Z">
-        <w:r>
-          <w:delText>or</w:delText>
-        </w:r>
-      </w:del>
-      <w:proofErr w:type="gramStart"/>
-      <w:ins w:id="26" w:author="Stephen Richard" w:date="2014-04-29T22:43:00Z">
-        <w:r>
-          <w:t>ed</w:t>
-        </w:r>
-        <w:proofErr w:type="gramEnd"/>
-        <w:r>
-          <w:t xml:space="preserve"> and searchable</w:t>
-        </w:r>
-      </w:ins>
+      <w:r>
+        <w:t>ed and searchable</w:t>
+      </w:r>
       <w:r>
         <w:t xml:space="preserve"> at </w:t>
       </w:r>
@@ -767,19 +653,9 @@
           <w:t>http://www.geothermaldata.org</w:t>
         </w:r>
       </w:hyperlink>
-      <w:del w:id="27" w:author="Stephen Richard" w:date="2014-04-29T22:43:00Z">
-        <w:r>
-          <w:delText xml:space="preserve"> is</w:delText>
-        </w:r>
-        <w:r>
-          <w:delText>a single search client</w:delText>
-        </w:r>
-      </w:del>
-      <w:ins w:id="28" w:author="Stephen Richard" w:date="2014-04-29T22:43:00Z">
-        <w:r>
-          <w:t>, providing a single entry point</w:t>
-        </w:r>
-      </w:ins>
+      <w:r>
+        <w:t>, providing a single entry point</w:t>
+      </w:r>
       <w:r>
         <w:t xml:space="preserve"> for users to search all resources in the system</w:t>
       </w:r>
@@ -787,15 +663,7 @@
         <w:t>. Any search client that implements the system catalog service profile should be able to conduct search against any system catalog that also implements the profile</w:t>
       </w:r>
       <w:r>
-        <w:t xml:space="preserve">. This means that there can be multiple portals and client applications for accessing system resources; </w:t>
-      </w:r>
-      <w:del w:id="29" w:author="Stephen Richard" w:date="2014-04-29T22:44:00Z">
-        <w:r>
-          <w:delText xml:space="preserve">it requires that </w:delText>
-        </w:r>
-      </w:del>
-      <w:r>
-        <w:t>a single cl</w:t>
+        <w:t>. This means that there can be multiple portals and client applications for accessing system resources; a single cl</w:t>
       </w:r>
       <w:r>
         <w:t>i</w:t>
@@ -811,20 +679,8 @@
       </w:r>
     </w:p>
     <w:p>
-      <w:pPr>
-        <w:rPr>
-          <w:del w:id="30" w:author="Stephen Richard" w:date="2014-04-29T22:44:00Z"/>
-        </w:rPr>
-      </w:pPr>
-      <w:del w:id="31" w:author="Stephen Richard" w:date="2014-04-29T22:44:00Z">
-        <w:r>
-          <w:lastRenderedPageBreak/>
-          <w:delText xml:space="preserve">Providing quality information to evaluate system resources requires criteria that can be used to filter data and categorize them according to established and user-defined quality levels. These quality filters will vary depending on the type of data and their targeted use. </w:delText>
-        </w:r>
-      </w:del>
-    </w:p>
-    <w:p>
-      <w:r>
+      <w:r>
+        <w:lastRenderedPageBreak/>
         <w:t xml:space="preserve">Structured data </w:t>
       </w:r>
       <w:r>
@@ -862,19 +718,15 @@
       <w:r>
         <w:t xml:space="preserve">The following bullet points are extracted from the original project proposal and subsequent </w:t>
       </w:r>
-      <w:ins w:id="32" w:author="Stephen Richard" w:date="2014-04-29T22:45:00Z">
-        <w:r>
-          <w:t>Statement of Project Objectives (</w:t>
-        </w:r>
-      </w:ins>
+      <w:r>
+        <w:t>Statement of Project Objectives (</w:t>
+      </w:r>
       <w:r>
         <w:t>SOPO</w:t>
       </w:r>
-      <w:ins w:id="33" w:author="Stephen Richard" w:date="2014-04-29T22:45:00Z">
-        <w:r>
-          <w:t>)</w:t>
-        </w:r>
-      </w:ins>
+      <w:r>
+        <w:t>)</w:t>
+      </w:r>
       <w:r>
         <w:t xml:space="preserve"> to help clarify the scope of the project.</w:t>
       </w:r>
@@ -1551,19 +1403,11 @@
       <w:r>
         <w:t>This requires education of the data providers/publishers on the use of the</w:t>
       </w:r>
-      <w:ins w:id="34" w:author="Stephen Richard" w:date="2014-04-29T22:47:00Z">
-        <w:r>
-          <w:t xml:space="preserve"> </w:t>
-        </w:r>
-      </w:ins>
-      <w:r>
-        <w:t>information exchan</w:t>
-      </w:r>
-      <w:r>
-        <w:t>g</w:t>
-      </w:r>
-      <w:r>
-        <w:t>es</w:t>
+      <w:r>
+        <w:t xml:space="preserve"> </w:t>
+      </w:r>
+      <w:r>
+        <w:t>information exchanges</w:t>
       </w:r>
       <w:r>
         <w:t xml:space="preserve">, but results in a larger community of IT personnel who know how to get data into and out of the </w:t>
@@ -1614,13 +1458,7 @@
         <w:t>r</w:t>
       </w:r>
       <w:r>
-        <w:t>mation system using the documented interchange fo</w:t>
-      </w:r>
-      <w:r>
-        <w:t>r</w:t>
-      </w:r>
-      <w:r>
-        <w:t xml:space="preserve">mats will outlast any particular researcher, data provider, project, or agency. </w:t>
+        <w:t xml:space="preserve">mation system using the documented interchange formats will outlast any particular researcher, data provider, project, or agency. </w:t>
       </w:r>
       <w:r>
         <w:t xml:space="preserve">HTML on HTTP, </w:t>
@@ -1676,17 +1514,10 @@
       <w:r>
         <w:t xml:space="preserve"> </w:t>
       </w:r>
-      <w:del w:id="35" w:author="Stephen Richard" w:date="2014-04-29T22:48:00Z">
-        <w:r>
-          <w:delText>orignially</w:delText>
-        </w:r>
-      </w:del>
       <w:proofErr w:type="gramStart"/>
-      <w:ins w:id="36" w:author="Stephen Richard" w:date="2014-04-29T22:48:00Z">
-        <w:r>
-          <w:t>originally</w:t>
-        </w:r>
-      </w:ins>
+      <w:r>
+        <w:t>originally</w:t>
+      </w:r>
       <w:r>
         <w:t xml:space="preserve">  develop</w:t>
       </w:r>
@@ -1698,19 +1529,25 @@
         <w:t xml:space="preserve"> </w:t>
       </w:r>
       <w:r>
-        <w:t>information exchanges based on input from experts in the geothermal community, but now that process has moved to the broader community. P</w:t>
+        <w:t>information exchanges based on input from experts in the ge</w:t>
+      </w:r>
+      <w:r>
+        <w:t>o</w:t>
+      </w:r>
+      <w:r>
+        <w:t>thermal community, but now that process has moved to the broader community. P</w:t>
       </w:r>
       <w:r>
         <w:t>olicies</w:t>
       </w:r>
       <w:r>
-        <w:t xml:space="preserve"> regarding d</w:t>
-      </w:r>
-      <w:r>
-        <w:t>e</w:t>
-      </w:r>
-      <w:r>
-        <w:t>fining new, relevant information exchanges</w:t>
+        <w:t xml:space="preserve"> regar</w:t>
+      </w:r>
+      <w:r>
+        <w:t>d</w:t>
+      </w:r>
+      <w:r>
+        <w:t>ing defining new, relevant information exchanges</w:t>
       </w:r>
       <w:r>
         <w:t xml:space="preserve"> </w:t>
@@ -1827,13 +1664,6 @@
       <w:r>
         <w:t>.</w:t>
       </w:r>
-    </w:p>
-    <w:p>
-      <w:pPr>
-        <w:rPr>
-          <w:del w:id="37" w:author="Stephen Richard" w:date="2014-04-29T22:48:00Z"/>
-        </w:rPr>
-      </w:pPr>
     </w:p>
     <w:p>
       <w:r>
@@ -2557,15 +2387,6 @@
     </w:p>
     <w:p>
       <w:pPr>
-        <w:pStyle w:val="ListParagraph"/>
-        <w:rPr>
-          <w:del w:id="38" w:author="Stephen Richard" w:date="2014-04-29T22:48:00Z"/>
-          <w:lang w:eastAsia="ja-JP"/>
-        </w:rPr>
-      </w:pPr>
-    </w:p>
-    <w:p>
-      <w:pPr>
         <w:rPr>
           <w:lang w:eastAsia="ja-JP"/>
         </w:rPr>
@@ -2676,14 +2497,6 @@
     <w:p>
       <w:pPr>
         <w:rPr>
-          <w:del w:id="39" w:author="Stephen Richard" w:date="2014-04-29T22:48:00Z"/>
-          <w:lang w:eastAsia="ja-JP"/>
-        </w:rPr>
-      </w:pPr>
-    </w:p>
-    <w:p>
-      <w:pPr>
-        <w:rPr>
           <w:lang w:eastAsia="ja-JP"/>
         </w:rPr>
       </w:pPr>
@@ -2751,14 +2564,6 @@
     <w:p>
       <w:pPr>
         <w:rPr>
-          <w:del w:id="40" w:author="Stephen Richard" w:date="2014-04-29T22:48:00Z"/>
-          <w:lang w:eastAsia="ja-JP"/>
-        </w:rPr>
-      </w:pPr>
-    </w:p>
-    <w:p>
-      <w:pPr>
-        <w:rPr>
           <w:lang w:eastAsia="ja-JP"/>
         </w:rPr>
       </w:pPr>
@@ -2805,14 +2610,6 @@
         </w:rPr>
         <w:t>User authentication mechanism with permissions to create/edit tied to namespaces</w:t>
       </w:r>
-    </w:p>
-    <w:p>
-      <w:pPr>
-        <w:rPr>
-          <w:del w:id="41" w:author="Stephen Richard" w:date="2014-04-29T22:49:00Z"/>
-          <w:lang w:eastAsia="ja-JP"/>
-        </w:rPr>
-      </w:pPr>
     </w:p>
     <w:p>
       <w:pPr>
@@ -3023,14 +2820,27 @@
                             <w:r>
                               <w:t xml:space="preserve">Figure </w:t>
                             </w:r>
-                            <w:fldSimple w:instr=" SEQ Figure \* ARABIC ">
-                              <w:r>
-                                <w:rPr>
-                                  <w:noProof/>
-                                </w:rPr>
-                                <w:t>1</w:t>
-                              </w:r>
-                            </w:fldSimple>
+                            <w:r>
+                              <w:fldChar w:fldCharType="begin"/>
+                            </w:r>
+                            <w:r>
+                              <w:instrText xml:space="preserve"> SEQ Figure \* ARABIC </w:instrText>
+                            </w:r>
+                            <w:r>
+                              <w:fldChar w:fldCharType="separate"/>
+                            </w:r>
+                            <w:r>
+                              <w:rPr>
+                                <w:noProof/>
+                              </w:rPr>
+                              <w:t>1</w:t>
+                            </w:r>
+                            <w:r>
+                              <w:rPr>
+                                <w:noProof/>
+                              </w:rPr>
+                              <w:fldChar w:fldCharType="end"/>
+                            </w:r>
                             <w:r>
                               <w:t>. Functional components of National Geothermal Data System</w:t>
                             </w:r>
@@ -3092,14 +2902,27 @@
                       <w:r>
                         <w:t xml:space="preserve">Figure </w:t>
                       </w:r>
-                      <w:fldSimple w:instr=" SEQ Figure \* ARABIC ">
-                        <w:r>
-                          <w:rPr>
-                            <w:noProof/>
-                          </w:rPr>
-                          <w:t>1</w:t>
-                        </w:r>
-                      </w:fldSimple>
+                      <w:r>
+                        <w:fldChar w:fldCharType="begin"/>
+                      </w:r>
+                      <w:r>
+                        <w:instrText xml:space="preserve"> SEQ Figure \* ARABIC </w:instrText>
+                      </w:r>
+                      <w:r>
+                        <w:fldChar w:fldCharType="separate"/>
+                      </w:r>
+                      <w:r>
+                        <w:rPr>
+                          <w:noProof/>
+                        </w:rPr>
+                        <w:t>1</w:t>
+                      </w:r>
+                      <w:r>
+                        <w:rPr>
+                          <w:noProof/>
+                        </w:rPr>
+                        <w:fldChar w:fldCharType="end"/>
+                      </w:r>
                       <w:r>
                         <w:t>. Functional components of National Geothermal Data System</w:t>
                       </w:r>
@@ -3334,206 +3157,146 @@
       <w:r>
         <w:t>vices being tested for data delivery (the Web Map Service and Web Feature Service), is designed for geospatial data, and has a variety of free, open-source software projects developing clients and servers for the protocol, as well as a variety of commercial products (including ESRI ArcGIS) that are implementing the protocol.</w:t>
       </w:r>
-      <w:ins w:id="42" w:author="Stephen Richard" w:date="2014-04-29T22:49:00Z">
+      <w:r>
+        <w:t xml:space="preserve">  </w:t>
+      </w:r>
+      <w:r>
+        <w:t>The CSW service requires all conformant impl</w:t>
+      </w:r>
+      <w:r>
+        <w:t>e</w:t>
+      </w:r>
+      <w:r>
+        <w:t>mentations to return metadata using a simple XML encoding of the Dublin Core Elements and Terms</w:t>
+      </w:r>
+      <w:r>
+        <w:t xml:space="preserve"> (csw</w:t>
+      </w:r>
+      <w:proofErr w:type="gramStart"/>
+      <w:r>
+        <w:t>:record</w:t>
+      </w:r>
+      <w:proofErr w:type="gramEnd"/>
+      <w:r>
+        <w:t>)</w:t>
+      </w:r>
+      <w:r>
+        <w:t xml:space="preserve">, and defines a </w:t>
+      </w:r>
+      <w:r>
+        <w:t>collection of metadata content elements as</w:t>
+      </w:r>
+      <w:r>
+        <w:t xml:space="preserve"> core queryable and returnable elements (see OGC 07-006r1). The base CSW specification adds a bounding box as a core queryable requirement for any CSW catalog.  </w:t>
+      </w:r>
+      <w:r>
+        <w:t xml:space="preserve">Any CSW server must be able to search for criteria based on core queryable elements, and must include the core returnable elements in </w:t>
+      </w:r>
+      <w:r>
+        <w:t>csw</w:t>
+      </w:r>
+      <w:proofErr w:type="gramStart"/>
+      <w:r>
+        <w:t>:record</w:t>
+      </w:r>
+      <w:proofErr w:type="gramEnd"/>
+      <w:r>
+        <w:t xml:space="preserve"> XML </w:t>
+      </w:r>
+      <w:r>
+        <w:t xml:space="preserve">response documents (although </w:t>
+      </w:r>
+      <w:r>
+        <w:t xml:space="preserve">element </w:t>
+      </w:r>
+      <w:r>
+        <w:t>values may be nil). In addition a</w:t>
+      </w:r>
+      <w:r>
+        <w:t xml:space="preserve"> CSW service can </w:t>
+      </w:r>
+      <w:r>
+        <w:t>offer</w:t>
+      </w:r>
+      <w:r>
+        <w:t xml:space="preserve"> any</w:t>
+      </w:r>
+      <w:r>
+        <w:t xml:space="preserve"> other</w:t>
+      </w:r>
+      <w:r>
+        <w:t xml:space="preserve"> xml schema for metadata content, and in the geospatial community, the most widely used profile is for the ISO 19115/19115 metadata. Use of this metadata schema allows richer metadata content that enables greater automation of access to resources.</w:t>
+      </w:r>
+      <w:r>
+        <w:t xml:space="preserve"> </w:t>
+      </w:r>
+      <w:r>
+        <w:t xml:space="preserve">NGDS Catalog </w:t>
+      </w:r>
+      <w:r>
+        <w:t xml:space="preserve">instances </w:t>
+      </w:r>
+      <w:r>
+        <w:t xml:space="preserve">may be implemented with various software and hardware configurations on </w:t>
+      </w:r>
+      <w:r>
+        <w:lastRenderedPageBreak/>
+        <w:t>any node in the system. To be an NGDS compatible/compliant catalog, the only requirement is that they implement an NGDS catalog service profile, and provide metadata in at least one output</w:t>
+      </w:r>
+      <w:r>
+        <w:t xml:space="preserve"> format </w:t>
+      </w:r>
+      <w:r>
+        <w:t>schema and profile that conforms to an NGDS metadata interchange specific</w:t>
+      </w:r>
+      <w:r>
+        <w:t>a</w:t>
+      </w:r>
+      <w:r>
+        <w:t xml:space="preserve">tion. </w:t>
+      </w:r>
+    </w:p>
+    <w:p>
+      <w:r>
+        <w:t xml:space="preserve">A metadata content requirement recommendation is being considered by the </w:t>
+      </w:r>
+      <w:r>
+        <w:t>NGDS separately</w:t>
+      </w:r>
+      <w:r>
+        <w:t xml:space="preserve">, and when </w:t>
+      </w:r>
+      <w:r>
+        <w:t>a metadata content model is adopted for NGDS, encoding profiles for csw</w:t>
+      </w:r>
+      <w:proofErr w:type="gramStart"/>
+      <w:r>
+        <w:t>:record</w:t>
+      </w:r>
+      <w:proofErr w:type="gramEnd"/>
+      <w:r>
+        <w:t xml:space="preserve"> will need to be established. The USGIN project has developed a USGIN ISO metadata profile for e</w:t>
+      </w:r>
+      <w:r>
+        <w:t>n</w:t>
+      </w:r>
+      <w:r>
+        <w:t xml:space="preserve">coding of those recommendations using ISO 19139 encoding of the ISO19115/119 metadata content model. This scheme includes additional metadata attributes and elements for </w:t>
+      </w:r>
+      <w:r>
+        <w:t>more in depth metadata.</w:t>
+      </w:r>
+      <w:r>
+        <w:t xml:space="preserve"> Encoding of metadata using the ATOM publishing protocol (</w:t>
+      </w:r>
+      <w:hyperlink r:id="rId25" w:history="1">
         <w:r>
-          <w:t xml:space="preserve">  </w:t>
+          <w:rPr>
+            <w:rStyle w:val="Hyperlink"/>
+          </w:rPr>
+          <w:t>http://tools.ietf.org/html/rfc5023</w:t>
         </w:r>
-      </w:ins>
-      <w:r>
-        <w:t>The CSW service requires all conformant impl</w:t>
-      </w:r>
-      <w:r>
-        <w:t>e</w:t>
-      </w:r>
-      <w:r>
-        <w:t>mentations to return metadata using a simple XML encoding of the Dublin Core Elements and Terms</w:t>
-      </w:r>
-      <w:r>
-        <w:t xml:space="preserve"> (csw</w:t>
-      </w:r>
-      <w:proofErr w:type="gramStart"/>
-      <w:r>
-        <w:t>:record</w:t>
-      </w:r>
-      <w:proofErr w:type="gramEnd"/>
-      <w:r>
-        <w:t>)</w:t>
-      </w:r>
-      <w:r>
-        <w:t xml:space="preserve">, and defines a </w:t>
-      </w:r>
-      <w:r>
-        <w:t>collection of metadata content elements as</w:t>
-      </w:r>
-      <w:r>
-        <w:t xml:space="preserve"> core queryable and retur</w:t>
-      </w:r>
-      <w:r>
-        <w:t>n</w:t>
-      </w:r>
-      <w:r>
-        <w:t xml:space="preserve">able elements (see OGC 07-006r1). The base CSW specification adds a bounding box as a core queryable requirement for any CSW catalog.  </w:t>
-      </w:r>
-      <w:r>
-        <w:t xml:space="preserve">Any CSW server must be able to search for criteria based on core queryable elements, and must include the core returnable elements in </w:t>
-      </w:r>
-      <w:r>
-        <w:t>csw</w:t>
-      </w:r>
-      <w:proofErr w:type="gramStart"/>
-      <w:r>
-        <w:t>:record</w:t>
-      </w:r>
-      <w:proofErr w:type="gramEnd"/>
-      <w:r>
-        <w:t xml:space="preserve"> XML </w:t>
-      </w:r>
-      <w:r>
-        <w:t xml:space="preserve">response documents (although </w:t>
-      </w:r>
-      <w:r>
-        <w:t>e</w:t>
-      </w:r>
-      <w:r>
-        <w:t>l</w:t>
-      </w:r>
-      <w:r>
-        <w:t xml:space="preserve">ement </w:t>
-      </w:r>
-      <w:r>
-        <w:t>values may be nil). In addition a</w:t>
-      </w:r>
-      <w:r>
-        <w:t xml:space="preserve"> CSW service can </w:t>
-      </w:r>
-      <w:r>
-        <w:t>offer</w:t>
-      </w:r>
-      <w:r>
-        <w:t xml:space="preserve"> any</w:t>
-      </w:r>
-      <w:r>
-        <w:t xml:space="preserve"> other</w:t>
-      </w:r>
-      <w:r>
-        <w:t xml:space="preserve"> xml schema for metadata content, and in the geospatial community, the most widely used profile is for the ISO 19115/19115 metadata. Use of this metadata schema allows richer metadata content that enables greater automation of access to resources.</w:t>
-      </w:r>
-      <w:ins w:id="43" w:author="Stephen Richard" w:date="2014-04-29T22:49:00Z">
-        <w:r>
-          <w:t xml:space="preserve"> </w:t>
-        </w:r>
-      </w:ins>
-      <w:r>
-        <w:t xml:space="preserve">NGDS Catalog </w:t>
-      </w:r>
-      <w:r>
-        <w:t xml:space="preserve">instances </w:t>
-      </w:r>
-      <w:r>
-        <w:t xml:space="preserve">may be implemented with various software and hardware configurations on </w:t>
-      </w:r>
-      <w:r>
-        <w:lastRenderedPageBreak/>
-        <w:t>any node in the system. To be an NGDS compatible/compliant catalog, the only requirement is that they implement an NGDS catalog service profile, and provide metadata in at least one ou</w:t>
-      </w:r>
-      <w:r>
-        <w:t>t</w:t>
-      </w:r>
-      <w:r>
-        <w:t>put</w:t>
-      </w:r>
-      <w:ins w:id="44" w:author="Stephen Richard" w:date="2014-04-29T22:49:00Z">
-        <w:r>
-          <w:t xml:space="preserve"> </w:t>
-        </w:r>
-      </w:ins>
-      <w:del w:id="45" w:author="Stephen Richard" w:date="2014-04-29T22:50:00Z">
-        <w:r>
-          <w:delText xml:space="preserve">Format </w:delText>
-        </w:r>
-      </w:del>
-      <w:ins w:id="46" w:author="Stephen Richard" w:date="2014-04-29T22:50:00Z">
-        <w:r>
-          <w:t>f</w:t>
-        </w:r>
-        <w:r>
-          <w:t xml:space="preserve">ormat </w:t>
-        </w:r>
-      </w:ins>
-      <w:r>
-        <w:t xml:space="preserve">schema and profile that conforms to an NGDS metadata interchange specification. </w:t>
-      </w:r>
-    </w:p>
-    <w:p>
-      <w:pPr>
-        <w:rPr>
-          <w:ins w:id="47" w:author="Stephen Richard" w:date="2014-04-29T22:34:00Z"/>
-        </w:rPr>
-        <w:pPrChange w:id="48" w:author="Stephen Richard" w:date="2014-04-29T22:35:00Z">
-          <w:pPr>
-            <w:pStyle w:val="Heading3"/>
-          </w:pPr>
-        </w:pPrChange>
-      </w:pPr>
-      <w:r>
-        <w:t xml:space="preserve">A metadata content requirement recommendation is being considered by the </w:t>
-      </w:r>
-      <w:r>
-        <w:t>NGDS separately</w:t>
-      </w:r>
-      <w:r>
-        <w:t xml:space="preserve">, and when </w:t>
-      </w:r>
-      <w:r>
-        <w:t>a metadata content model is adopted for NGDS, encoding pr</w:t>
-      </w:r>
-      <w:r>
-        <w:t>o</w:t>
-      </w:r>
-      <w:r>
-        <w:t>files for csw</w:t>
-      </w:r>
-      <w:proofErr w:type="gramStart"/>
-      <w:r>
-        <w:t>:record</w:t>
-      </w:r>
-      <w:proofErr w:type="gramEnd"/>
-      <w:r>
-        <w:t xml:space="preserve"> will need to be established. The USGIN project has developed a USGIN ISO metadata profile for e</w:t>
-      </w:r>
-      <w:r>
-        <w:t>n</w:t>
-      </w:r>
-      <w:r>
-        <w:t xml:space="preserve">coding of those recommendations using ISO 19139 encoding of the ISO19115/119 metadata content model. This scheme includes additional metadata attributes and elements for </w:t>
-      </w:r>
-      <w:r>
-        <w:t>more in depth metadata.</w:t>
-      </w:r>
-      <w:r>
-        <w:t xml:space="preserve"> Encoding of metadata using the ATOM publishing protocol (</w:t>
-      </w:r>
-      <w:r>
-        <w:fldChar w:fldCharType="begin"/>
-      </w:r>
-      <w:r>
-        <w:instrText xml:space="preserve"> HYPERLINK "http://tools.ietf.org/html/rfc5023" </w:instrText>
-      </w:r>
-      <w:r>
-        <w:fldChar w:fldCharType="separate"/>
-      </w:r>
-      <w:r>
-        <w:rPr>
-          <w:rStyle w:val="Hyperlink"/>
-        </w:rPr>
-        <w:t>http://tools.ietf.org/html/rfc5023</w:t>
-      </w:r>
-      <w:r>
-        <w:rPr>
-          <w:rStyle w:val="Hyperlink"/>
-        </w:rPr>
-        <w:fldChar w:fldCharType="end"/>
-      </w:r>
+      </w:hyperlink>
       <w:r>
         <w:t>) has recently been utilized extensively for describing network resources using a simplified scheme similar to csw</w:t>
       </w:r>
@@ -3768,11 +3531,6 @@
       <w:r>
         <w:t>are</w:t>
       </w:r>
-      <w:del w:id="49" w:author="Stephen Richard" w:date="2014-04-29T22:50:00Z">
-        <w:r>
-          <w:delText>be</w:delText>
-        </w:r>
-      </w:del>
       <w:r>
         <w:t xml:space="preserve"> defined using simple xml schema with string and numeric-valued elements. These services can be consumed by existing clients like ArcMap and Quantum GIS. </w:t>
       </w:r>
@@ -3797,19 +3555,9 @@
       <w:r>
         <w:t>GeoSciML</w:t>
       </w:r>
-      <w:del w:id="50" w:author="Stephen Richard" w:date="2014-04-29T22:50:00Z">
-        <w:r>
-          <w:delText xml:space="preserve">, </w:delText>
-        </w:r>
-        <w:r>
-          <w:delText xml:space="preserve"> ISO</w:delText>
-        </w:r>
-      </w:del>
-      <w:ins w:id="51" w:author="Stephen Richard" w:date="2014-04-29T22:50:00Z">
-        <w:r>
-          <w:t>, ISO</w:t>
-        </w:r>
-      </w:ins>
+      <w:r>
+        <w:t>, ISO</w:t>
+      </w:r>
       <w:r>
         <w:t xml:space="preserve"> specifications</w:t>
       </w:r>
@@ -3873,13 +3621,6 @@
       <w:r>
         <w:t>NGDS has used such schemas as a basis for constructing current information exchanges so that uniformity and interoperability in the science community are more likely to be achieved.</w:t>
       </w:r>
-    </w:p>
-    <w:p>
-      <w:pPr>
-        <w:rPr>
-          <w:del w:id="52" w:author="Stephen Richard" w:date="2014-04-29T22:35:00Z"/>
-        </w:rPr>
-      </w:pPr>
     </w:p>
     <w:p>
       <w:pPr>
@@ -4174,7 +3915,7 @@
                     </pic:cNvPicPr>
                   </pic:nvPicPr>
                   <pic:blipFill>
-                    <a:blip r:embed="rId25" cstate="print">
+                    <a:blip r:embed="rId26" cstate="print">
                       <a:extLst>
                         <a:ext uri="{28A0092B-C50C-407E-A947-70E740481C1C}">
                           <a14:useLocalDpi xmlns:a14="http://schemas.microsoft.com/office/drawing/2010/main" val="0"/>
@@ -4261,19 +4002,32 @@
                                 <w:szCs w:val="24"/>
                               </w:rPr>
                             </w:pPr>
-                            <w:bookmarkStart w:id="53" w:name="_Ref302311104"/>
+                            <w:bookmarkStart w:id="0" w:name="_Ref302311104"/>
                             <w:r>
                               <w:t xml:space="preserve">Figure </w:t>
                             </w:r>
-                            <w:fldSimple w:instr=" SEQ Figure \* ARABIC ">
-                              <w:r>
-                                <w:rPr>
-                                  <w:noProof/>
-                                </w:rPr>
-                                <w:t>2</w:t>
-                              </w:r>
-                            </w:fldSimple>
-                            <w:bookmarkEnd w:id="53"/>
+                            <w:r>
+                              <w:fldChar w:fldCharType="begin"/>
+                            </w:r>
+                            <w:r>
+                              <w:instrText xml:space="preserve"> SEQ Figure \* ARABIC </w:instrText>
+                            </w:r>
+                            <w:r>
+                              <w:fldChar w:fldCharType="separate"/>
+                            </w:r>
+                            <w:r>
+                              <w:rPr>
+                                <w:noProof/>
+                              </w:rPr>
+                              <w:t>2</w:t>
+                            </w:r>
+                            <w:r>
+                              <w:rPr>
+                                <w:noProof/>
+                              </w:rPr>
+                              <w:fldChar w:fldCharType="end"/>
+                            </w:r>
+                            <w:bookmarkEnd w:id="0"/>
                             <w:r>
                               <w:rPr>
                                 <w:noProof/>
@@ -4317,19 +4071,32 @@
                           <w:szCs w:val="24"/>
                         </w:rPr>
                       </w:pPr>
-                      <w:bookmarkStart w:id="54" w:name="_Ref302311104"/>
+                      <w:bookmarkStart w:id="1" w:name="_Ref302311104"/>
                       <w:r>
                         <w:t xml:space="preserve">Figure </w:t>
                       </w:r>
-                      <w:fldSimple w:instr=" SEQ Figure \* ARABIC ">
-                        <w:r>
-                          <w:rPr>
-                            <w:noProof/>
-                          </w:rPr>
-                          <w:t>2</w:t>
-                        </w:r>
-                      </w:fldSimple>
-                      <w:bookmarkEnd w:id="54"/>
+                      <w:r>
+                        <w:fldChar w:fldCharType="begin"/>
+                      </w:r>
+                      <w:r>
+                        <w:instrText xml:space="preserve"> SEQ Figure \* ARABIC </w:instrText>
+                      </w:r>
+                      <w:r>
+                        <w:fldChar w:fldCharType="separate"/>
+                      </w:r>
+                      <w:r>
+                        <w:rPr>
+                          <w:noProof/>
+                        </w:rPr>
+                        <w:t>2</w:t>
+                      </w:r>
+                      <w:r>
+                        <w:rPr>
+                          <w:noProof/>
+                        </w:rPr>
+                        <w:fldChar w:fldCharType="end"/>
+                      </w:r>
+                      <w:bookmarkEnd w:id="1"/>
                       <w:r>
                         <w:rPr>
                           <w:noProof/>
@@ -4403,14 +4170,27 @@
                             <w:r>
                               <w:t xml:space="preserve">Figure </w:t>
                             </w:r>
-                            <w:fldSimple w:instr=" SEQ Figure \* ARABIC ">
-                              <w:r>
-                                <w:rPr>
-                                  <w:noProof/>
-                                </w:rPr>
-                                <w:t>3</w:t>
-                              </w:r>
-                            </w:fldSimple>
+                            <w:r>
+                              <w:fldChar w:fldCharType="begin"/>
+                            </w:r>
+                            <w:r>
+                              <w:instrText xml:space="preserve"> SEQ Figure \* ARABIC </w:instrText>
+                            </w:r>
+                            <w:r>
+                              <w:fldChar w:fldCharType="separate"/>
+                            </w:r>
+                            <w:r>
+                              <w:rPr>
+                                <w:noProof/>
+                              </w:rPr>
+                              <w:t>3</w:t>
+                            </w:r>
+                            <w:r>
+                              <w:rPr>
+                                <w:noProof/>
+                              </w:rPr>
+                              <w:fldChar w:fldCharType="end"/>
+                            </w:r>
                             <w:r>
                               <w:rPr>
                                 <w:noProof/>
@@ -4457,14 +4237,27 @@
                       <w:r>
                         <w:t xml:space="preserve">Figure </w:t>
                       </w:r>
-                      <w:fldSimple w:instr=" SEQ Figure \* ARABIC ">
-                        <w:r>
-                          <w:rPr>
-                            <w:noProof/>
-                          </w:rPr>
-                          <w:t>3</w:t>
-                        </w:r>
-                      </w:fldSimple>
+                      <w:r>
+                        <w:fldChar w:fldCharType="begin"/>
+                      </w:r>
+                      <w:r>
+                        <w:instrText xml:space="preserve"> SEQ Figure \* ARABIC </w:instrText>
+                      </w:r>
+                      <w:r>
+                        <w:fldChar w:fldCharType="separate"/>
+                      </w:r>
+                      <w:r>
+                        <w:rPr>
+                          <w:noProof/>
+                        </w:rPr>
+                        <w:t>3</w:t>
+                      </w:r>
+                      <w:r>
+                        <w:rPr>
+                          <w:noProof/>
+                        </w:rPr>
+                        <w:fldChar w:fldCharType="end"/>
+                      </w:r>
                       <w:r>
                         <w:rPr>
                           <w:noProof/>
@@ -4552,21 +4345,7 @@
     </w:p>
     <w:p>
       <w:pPr>
-        <w:rPr>
-          <w:del w:id="55" w:author="Stephen Richard" w:date="2014-04-29T22:36:00Z"/>
-        </w:rPr>
-      </w:pPr>
-    </w:p>
-    <w:p>
-      <w:pPr>
         <w:pStyle w:val="Heading3"/>
-        <w:rPr>
-          <w:b w:val="0"/>
-          <w:bCs w:val="0"/>
-        </w:rPr>
-        <w:pPrChange w:id="56" w:author="Stephen Richard" w:date="2014-04-29T22:36:00Z">
-          <w:pPr/>
-        </w:pPrChange>
       </w:pPr>
       <w:r>
         <w:t>Software</w:t>
@@ -4628,13 +4407,6 @@
     <w:p>
       <w:pPr>
         <w:pStyle w:val="Heading3"/>
-        <w:rPr>
-          <w:b w:val="0"/>
-          <w:bCs w:val="0"/>
-        </w:rPr>
-        <w:pPrChange w:id="57" w:author="Stephen Richard" w:date="2014-04-29T22:36:00Z">
-          <w:pPr/>
-        </w:pPrChange>
       </w:pPr>
       <w:r>
         <w:t>Software Base Back-end Technologies</w:t>
@@ -4713,13 +4485,6 @@
     <w:p>
       <w:pPr>
         <w:pStyle w:val="Heading3"/>
-        <w:rPr>
-          <w:b w:val="0"/>
-          <w:bCs w:val="0"/>
-        </w:rPr>
-        <w:pPrChange w:id="58" w:author="Stephen Richard" w:date="2014-04-29T22:36:00Z">
-          <w:pPr/>
-        </w:pPrChange>
       </w:pPr>
       <w:r>
         <w:t>Software Base Front-end Technologies</w:t>
@@ -4795,7 +4560,7 @@
       <w:r>
         <w:t>The Leaflet Map Widget is used to present maps (</w:t>
       </w:r>
-      <w:hyperlink r:id="rId26">
+      <w:hyperlink r:id="rId27">
         <w:r>
           <w:rPr>
             <w:rStyle w:val="Hyperlink"/>
@@ -4814,7 +4579,7 @@
       <w:r>
         <w:t xml:space="preserve"> (</w:t>
       </w:r>
-      <w:hyperlink r:id="rId27">
+      <w:hyperlink r:id="rId28">
         <w:r>
           <w:rPr>
             <w:rStyle w:val="Hyperlink"/>
@@ -4846,24 +4611,6 @@
     </w:p>
     <w:p>
       <w:pPr>
-        <w:rPr>
-          <w:del w:id="59" w:author="Stephen Richard" w:date="2014-04-29T22:36:00Z"/>
-          <w:rFonts w:ascii="Cambria" w:hAnsi="Cambria"/>
-          <w:b/>
-          <w:bCs/>
-          <w:color w:val="4F81BD"/>
-        </w:rPr>
-      </w:pPr>
-    </w:p>
-    <w:p>
-      <w:pPr>
-        <w:rPr>
-          <w:del w:id="60" w:author="Stephen Richard" w:date="2014-04-29T22:36:00Z"/>
-        </w:rPr>
-      </w:pPr>
-    </w:p>
-    <w:p>
-      <w:pPr>
         <w:pStyle w:val="Heading1"/>
       </w:pPr>
       <w:r>
@@ -4973,13 +4720,7 @@
       </w:r>
       <w:proofErr w:type="spellEnd"/>
       <w:r>
-        <w:t xml:space="preserve"> available in user-defined data files described by metadata in the system catalog and placed in web-accessible servers. Standardization of automated, intero</w:t>
-      </w:r>
-      <w:r>
-        <w:t>p</w:t>
-      </w:r>
-      <w:r>
-        <w:t xml:space="preserve">erable data acquisition via services and community interchange formats </w:t>
+        <w:t xml:space="preserve"> available in user-defined data files described by metadata in the system catalog and placed in web-accessible servers. Standardization of automated, interoperable data acquisition via services and community interchange formats </w:t>
       </w:r>
       <w:r>
         <w:t xml:space="preserve">have been </w:t>
@@ -4992,7 +4733,7 @@
       <w:r>
         <w:t xml:space="preserve"> NGDS as an ongoing, living process for the geoscience community. The infrastructure that supports the normative schema locations is at </w:t>
       </w:r>
-      <w:hyperlink r:id="rId28" w:history="1">
+      <w:hyperlink r:id="rId29" w:history="1">
         <w:r>
           <w:rPr>
             <w:rStyle w:val="Hyperlink"/>
@@ -5011,7 +4752,7 @@
       <w:r>
         <w:t xml:space="preserve"> NGDS schemas management site </w:t>
       </w:r>
-      <w:hyperlink r:id="rId29" w:history="1">
+      <w:hyperlink r:id="rId30" w:history="1">
         <w:r>
           <w:rPr>
             <w:rStyle w:val="Hyperlink"/>
@@ -5020,15 +4761,9 @@
         </w:r>
       </w:hyperlink>
       <w:r>
-        <w:t>. The i</w:t>
-      </w:r>
-      <w:r>
-        <w:t>n</w:t>
-      </w:r>
-      <w:r>
-        <w:t xml:space="preserve">formation exchanges are developed and maintained at </w:t>
-      </w:r>
-      <w:hyperlink r:id="rId30" w:history="1">
+        <w:t xml:space="preserve">. The information exchanges are developed and maintained at </w:t>
+      </w:r>
+      <w:hyperlink r:id="rId31" w:history="1">
         <w:r>
           <w:rPr>
             <w:rStyle w:val="Hyperlink"/>
@@ -5045,19 +4780,9 @@
       <w:r>
         <w:t xml:space="preserve">ist for each given data type. These tagged versions of schemas are then implemented at the aforementioned repositories and sites for use in the system. The community of users </w:t>
       </w:r>
-      <w:del w:id="61" w:author="Stephen Richard" w:date="2014-04-29T22:51:00Z">
-        <w:r>
-          <w:delText xml:space="preserve">are </w:delText>
-        </w:r>
-      </w:del>
-      <w:ins w:id="62" w:author="Stephen Richard" w:date="2014-04-29T22:51:00Z">
-        <w:r>
-          <w:t>is</w:t>
-        </w:r>
-        <w:r>
-          <w:t xml:space="preserve"> </w:t>
-        </w:r>
-      </w:ins>
+      <w:r>
+        <w:t xml:space="preserve">is </w:t>
+      </w:r>
       <w:r>
         <w:t>tasked with continuing development and versioning of new or existing information exchanges as nee</w:t>
       </w:r>
@@ -5065,15 +4790,9 @@
         <w:t>d</w:t>
       </w:r>
       <w:r>
-        <w:t>ed. A detailed description of the workflow for defining a new information e</w:t>
-      </w:r>
-      <w:r>
-        <w:t>x</w:t>
-      </w:r>
-      <w:r>
-        <w:t xml:space="preserve">change can be found at </w:t>
-      </w:r>
-      <w:hyperlink r:id="rId31" w:history="1">
+        <w:t xml:space="preserve">ed. A detailed description of the workflow for defining a new information exchange can be found at </w:t>
+      </w:r>
+      <w:hyperlink r:id="rId32" w:history="1">
         <w:r>
           <w:rPr>
             <w:rStyle w:val="Hyperlink"/>
@@ -5105,11 +4824,9 @@
       <w:r>
         <w:t>while allowing</w:t>
       </w:r>
-      <w:ins w:id="63" w:author="Stephen Richard" w:date="2014-04-29T22:51:00Z">
-        <w:r>
-          <w:t xml:space="preserve"> </w:t>
-        </w:r>
-      </w:ins>
+      <w:r>
+        <w:t xml:space="preserve"> </w:t>
+      </w:r>
       <w:r>
         <w:t xml:space="preserve">the user community (data providers and consumers) to </w:t>
       </w:r>
@@ -5266,27 +4983,29 @@
       <w:r>
         <w:t xml:space="preserve">, </w:t>
       </w:r>
-      <w:proofErr w:type="spellStart"/>
-      <w:r>
-        <w:t>yeilding</w:t>
-      </w:r>
-      <w:proofErr w:type="spellEnd"/>
+      <w:r>
+        <w:t>yielding</w:t>
+      </w:r>
       <w:r>
         <w:t xml:space="preserve"> the </w:t>
       </w:r>
-      <w:proofErr w:type="spellStart"/>
-      <w:r>
-        <w:t>currect</w:t>
-      </w:r>
-      <w:proofErr w:type="spellEnd"/>
-      <w:r>
-        <w:t xml:space="preserve"> collection of data types in info</w:t>
-      </w:r>
-      <w:r>
-        <w:t>r</w:t>
-      </w:r>
-      <w:r>
-        <w:t>mation exchanges</w:t>
+      <w:r>
+        <w:t>curre</w:t>
+      </w:r>
+      <w:r>
+        <w:t>n</w:t>
+      </w:r>
+      <w:r>
+        <w:t xml:space="preserve">t </w:t>
+      </w:r>
+      <w:r>
+        <w:t>collection of data types in information e</w:t>
+      </w:r>
+      <w:r>
+        <w:t>x</w:t>
+      </w:r>
+      <w:r>
+        <w:t>changes</w:t>
       </w:r>
       <w:r>
         <w:t xml:space="preserve">. </w:t>
@@ -5300,13 +5019,6 @@
       <w:r>
         <w:t xml:space="preserve">. </w:t>
       </w:r>
-    </w:p>
-    <w:p>
-      <w:pPr>
-        <w:rPr>
-          <w:del w:id="64" w:author="Stephen Richard" w:date="2014-04-29T22:51:00Z"/>
-        </w:rPr>
-      </w:pPr>
     </w:p>
     <w:p>
       <w:r>
@@ -5399,7 +5111,7 @@
       <w:r>
         <w:t>pository (</w:t>
       </w:r>
-      <w:hyperlink r:id="rId32" w:history="1">
+      <w:hyperlink r:id="rId33" w:history="1">
         <w:r>
           <w:rPr>
             <w:rStyle w:val="Hyperlink"/>
@@ -5410,7 +5122,7 @@
       <w:r>
         <w:t xml:space="preserve">). This application also supports production of metadata meeting NGDS requirements. Instructions for deployment are available at </w:t>
       </w:r>
-      <w:hyperlink r:id="rId33" w:history="1">
+      <w:hyperlink r:id="rId34" w:history="1">
         <w:r>
           <w:rPr>
             <w:rStyle w:val="Hyperlink"/>
@@ -5566,7 +5278,7 @@
       <w:r>
         <w:t>, as well as tools for individual metadata record creation using Drupal (</w:t>
       </w:r>
-      <w:hyperlink r:id="rId34" w:history="1">
+      <w:hyperlink r:id="rId35" w:history="1">
         <w:r>
           <w:rPr>
             <w:rStyle w:val="Hyperlink"/>
@@ -5780,12 +5492,24 @@
         <w:t xml:space="preserve"> Consortium Catalog Service for the Web (CSW), currently at version 2.0.2</w:t>
       </w:r>
       <w:r>
-        <w:t xml:space="preserve"> is proposed for catalog search and discovery service</w:t>
-      </w:r>
-      <w:r>
-        <w:t xml:space="preserve">. The lowest common denominator metadata interchange format using this service is an encoding of the Dublin Core elements and Dublin Core text extensions (schema at </w:t>
-      </w:r>
-      <w:hyperlink r:id="rId35" w:history="1">
+        <w:t xml:space="preserve"> is </w:t>
+      </w:r>
+      <w:r>
+        <w:t>used for</w:t>
+      </w:r>
+      <w:r>
+        <w:t xml:space="preserve"> catalog search and discovery service</w:t>
+      </w:r>
+      <w:r>
+        <w:t>. The lowest common denominator metadata i</w:t>
+      </w:r>
+      <w:r>
+        <w:t>n</w:t>
+      </w:r>
+      <w:r>
+        <w:t xml:space="preserve">terchange format using this service is an encoding of the Dublin Core elements and Dublin Core text extensions (schema at </w:t>
+      </w:r>
+      <w:hyperlink r:id="rId36" w:history="1">
         <w:r>
           <w:rPr>
             <w:rStyle w:val="Hyperlink"/>
@@ -5796,7 +5520,7 @@
       <w:r>
         <w:t xml:space="preserve">, </w:t>
       </w:r>
-      <w:hyperlink r:id="rId36" w:history="1">
+      <w:hyperlink r:id="rId37" w:history="1">
         <w:r>
           <w:rPr>
             <w:rStyle w:val="Hyperlink"/>
@@ -5805,123 +5529,311 @@
         </w:r>
       </w:hyperlink>
       <w:r>
-        <w:t>), and the NGDS needs to adopt a best pra</w:t>
+        <w:t xml:space="preserve">), and the NGDS </w:t>
+      </w:r>
+      <w:r>
+        <w:t>should</w:t>
+      </w:r>
+      <w:r>
+        <w:t xml:space="preserve"> adopt a best pra</w:t>
       </w:r>
       <w:r>
         <w:t>c</w:t>
       </w:r>
       <w:r>
-        <w:t xml:space="preserve">tice recommendation for using this metadata encoding to achieve interoperability between metadata provided by various servers. For more in-depth metadata, use of the USGIN profile for ISO metadata is proposed. All CSW implementations we are familiar with implement the CSW ISO profile, and various groups (NOAA, Univ. of Zaragoza Spain) have worked out software to translate FGDC CSDGM to ISO 19139 (although the process is not perfect). </w:t>
-      </w:r>
-    </w:p>
-    <w:p>
-      <w:r>
-        <w:t>Initial</w:t>
-      </w:r>
-      <w:r>
-        <w:t xml:space="preserve"> data services </w:t>
-      </w:r>
-      <w:r>
-        <w:t>can be implemented using</w:t>
-      </w:r>
-      <w:r>
-        <w:t xml:space="preserve"> WFS 1.1.1 simple feature services</w:t>
-      </w:r>
-      <w:r>
-        <w:t xml:space="preserve">, selecting </w:t>
-      </w:r>
-      <w:r>
-        <w:t xml:space="preserve">a few widely available and </w:t>
-      </w:r>
-      <w:proofErr w:type="spellStart"/>
-      <w:r>
-        <w:t>geothermally</w:t>
-      </w:r>
-      <w:proofErr w:type="spellEnd"/>
-      <w:r>
-        <w:t xml:space="preserve"> interesting datasets. Based on data compilations thus far, the </w:t>
-      </w:r>
-      <w:r>
-        <w:t>AASG Geothermal data project has implemented</w:t>
+        <w:t>tice recommendation for using this metadata encoding to achieve interoperability between metadata provided by various servers. For more in-depth metadata</w:t>
+      </w:r>
+      <w:proofErr w:type="gramStart"/>
+      <w:r>
+        <w:t>,  the</w:t>
+      </w:r>
+      <w:proofErr w:type="gramEnd"/>
+      <w:r>
+        <w:t xml:space="preserve"> USGIN pr</w:t>
+      </w:r>
+      <w:r>
+        <w:t>o</w:t>
+      </w:r>
+      <w:r>
+        <w:t xml:space="preserve">file for ISO metadata </w:t>
+      </w:r>
+      <w:r>
+        <w:t>has been adopted and is used for system metadata</w:t>
+      </w:r>
+      <w:r>
+        <w:t xml:space="preserve">. </w:t>
+      </w:r>
+    </w:p>
+    <w:p>
+      <w:pPr>
+        <w:pStyle w:val="Heading1"/>
+      </w:pPr>
+      <w:bookmarkStart w:id="2" w:name="_GoBack"/>
+      <w:r>
+        <w:t>Glossary</w:t>
+      </w:r>
+    </w:p>
+    <w:bookmarkEnd w:id="2"/>
+    <w:p>
+      <w:r>
+        <w:t xml:space="preserve">Definitions here are meant to </w:t>
+      </w:r>
+      <w:r>
+        <w:t>clarify</w:t>
+      </w:r>
+      <w:r>
+        <w:t xml:space="preserve"> the usage of terms in this document</w:t>
+      </w:r>
+      <w:r>
+        <w:t>.</w:t>
+      </w:r>
+    </w:p>
+    <w:p>
+      <w:pPr>
+        <w:pStyle w:val="GlossaryEntry"/>
+      </w:pPr>
+      <w:r>
+        <w:rPr>
+          <w:b/>
+        </w:rPr>
+        <w:lastRenderedPageBreak/>
+        <w:t>Artifact</w:t>
+      </w:r>
+      <w:r>
+        <w:t>: A thing created by humans, usually for some practical purpose. (Source: http://www.merriam-webster.com/dictionary/artifact)</w:t>
+      </w:r>
+    </w:p>
+    <w:p>
+      <w:pPr>
+        <w:pStyle w:val="GlossaryEntry"/>
+      </w:pPr>
+      <w:r>
+        <w:rPr>
+          <w:b/>
+        </w:rPr>
+        <w:t>Attribute</w:t>
+      </w:r>
+      <w:r>
+        <w:t>: A binding between a property, a data type, and a data item; an implementation of a property.</w:t>
+      </w:r>
+    </w:p>
+    <w:p>
+      <w:pPr>
+        <w:pStyle w:val="GlossaryEntry"/>
+      </w:pPr>
+      <w:r>
+        <w:rPr>
+          <w:rStyle w:val="Strong"/>
+        </w:rPr>
+        <w:t>Cardinality</w:t>
+      </w:r>
+      <w:r>
+        <w:t>: A constraint on the number of instances of assigned property values associated with an individual data item. A cardinality of 1 indicates exactly one value is required; 0</w:t>
+      </w:r>
+      <w:proofErr w:type="gramStart"/>
+      <w:r>
+        <w:t>..1</w:t>
+      </w:r>
+      <w:proofErr w:type="gramEnd"/>
+      <w:r>
+        <w:t xml:space="preserve"> indicates an optional single value; 1..n indicates that one or more values is required; 0..n indicates that a value is optional, and multiple values may be specified.</w:t>
+      </w:r>
+    </w:p>
+    <w:p>
+      <w:pPr>
+        <w:pStyle w:val="GlossaryEntry"/>
+      </w:pPr>
+      <w:r>
+        <w:rPr>
+          <w:rStyle w:val="Strong"/>
+        </w:rPr>
+        <w:t>Content model</w:t>
+      </w:r>
+      <w:r>
+        <w:t>: A model that identifies and defines the data items and the properties (with ca</w:t>
+      </w:r>
+      <w:r>
+        <w:t>r</w:t>
+      </w:r>
+      <w:r>
+        <w:t>dinality) associated with each data item.</w:t>
+      </w:r>
+    </w:p>
+    <w:p>
+      <w:pPr>
+        <w:pStyle w:val="GlossaryEntry"/>
+      </w:pPr>
+      <w:r>
+        <w:rPr>
+          <w:b/>
+        </w:rPr>
+        <w:t>D</w:t>
+      </w:r>
+      <w:r>
+        <w:rPr>
+          <w:b/>
+        </w:rPr>
+        <w:t>ata integration</w:t>
+      </w:r>
+      <w:r>
+        <w:t>: the process matching field or element names in the schema for various data sets,</w:t>
+      </w:r>
+      <w:r>
+        <w:t xml:space="preserve"> selecting those that contain the information of interest, and merging content into a single data set with consistent usage of vocabulary and units of measure in a standardized collection of fields or elements.</w:t>
+      </w:r>
+    </w:p>
+    <w:p>
+      <w:pPr>
+        <w:pStyle w:val="GlossaryEntry"/>
+      </w:pPr>
+      <w:r>
+        <w:rPr>
+          <w:rStyle w:val="Strong"/>
+        </w:rPr>
+        <w:t>Data item</w:t>
+      </w:r>
+      <w:r>
+        <w:t>: An identifiable unit of information. Generally represents some entity in the world.</w:t>
+      </w:r>
+    </w:p>
+    <w:p>
+      <w:pPr>
+        <w:pStyle w:val="GlossaryEntry"/>
+      </w:pPr>
+      <w:r>
+        <w:rPr>
+          <w:rStyle w:val="Strong"/>
+        </w:rPr>
+        <w:t>Data type</w:t>
+      </w:r>
+      <w:r>
+        <w:t>: A specification of the representation of a single value in an information system, using integer, floating point, string, Boolean.</w:t>
+      </w:r>
+    </w:p>
+    <w:p>
+      <w:pPr>
+        <w:pStyle w:val="GlossaryEntry"/>
+      </w:pPr>
+      <w:r>
+        <w:rPr>
+          <w:b/>
+        </w:rPr>
+        <w:t>E</w:t>
+      </w:r>
+      <w:r>
+        <w:rPr>
+          <w:b/>
+        </w:rPr>
+        <w:t>ntity service</w:t>
+      </w:r>
+      <w:r>
+        <w:t>: a service that provides a requested resource packaged in some interchange fo</w:t>
+      </w:r>
+      <w:r>
+        <w:t>r</w:t>
+      </w:r>
+      <w:r>
+        <w:t xml:space="preserve">mat in response to a request, as opposed to a </w:t>
+      </w:r>
+    </w:p>
+    <w:p>
+      <w:pPr>
+        <w:pStyle w:val="GlossaryEntry"/>
+      </w:pPr>
+      <w:r>
+        <w:rPr>
+          <w:rStyle w:val="Strong"/>
+        </w:rPr>
+        <w:t>Feature type</w:t>
+      </w:r>
+      <w:r>
+        <w:t>: Type for representing a feature. </w:t>
+      </w:r>
+    </w:p>
+    <w:p>
+      <w:pPr>
+        <w:pStyle w:val="GlossaryEntry"/>
+      </w:pPr>
+      <w:r>
+        <w:rPr>
+          <w:rStyle w:val="Strong"/>
+        </w:rPr>
+        <w:t>Feature</w:t>
+      </w:r>
+      <w:r>
+        <w:t>: An information resource representing some identifiable thing of interest in the world.</w:t>
+      </w:r>
+    </w:p>
+    <w:p>
+      <w:pPr>
+        <w:pStyle w:val="GlossaryEntry"/>
+      </w:pPr>
+      <w:r>
+        <w:rPr>
+          <w:b/>
+        </w:rPr>
+        <w:t>F</w:t>
+      </w:r>
+      <w:r>
+        <w:rPr>
+          <w:b/>
+        </w:rPr>
+        <w:t>unctional service</w:t>
+      </w:r>
+      <w:r>
+        <w:t>: a service that takes some input package of information (message) and pr</w:t>
+      </w:r>
+      <w:r>
+        <w:t>o</w:t>
+      </w:r>
+      <w:r>
+        <w:t>duces an output response (message) according to some processing logic operating on the input information.</w:t>
+      </w:r>
+    </w:p>
+    <w:p>
+      <w:pPr>
+        <w:pStyle w:val="GlossaryEntry"/>
+      </w:pPr>
+      <w:r>
+        <w:rPr>
+          <w:rStyle w:val="Strong"/>
+        </w:rPr>
+        <w:t>Information resource</w:t>
+      </w:r>
+      <w:r>
+        <w:t>: A resource that can be transmitted electronically.</w:t>
+      </w:r>
+    </w:p>
+    <w:p>
+      <w:pPr>
+        <w:pStyle w:val="GlossaryEntry"/>
+      </w:pPr>
+      <w:r>
+        <w:rPr>
+          <w:b/>
+        </w:rPr>
+        <w:t>Interface</w:t>
+      </w:r>
+      <w:r>
+        <w:t>:</w:t>
       </w:r>
       <w:r>
         <w:t xml:space="preserve"> </w:t>
       </w:r>
       <w:r>
-        <w:t>borehole</w:t>
-      </w:r>
-      <w:r>
-        <w:t xml:space="preserve"> temperature observation </w:t>
-      </w:r>
-      <w:proofErr w:type="gramStart"/>
-      <w:r>
-        <w:t>service</w:t>
+        <w:t>a point of interaction between components, typically defined by a protocol for tran</w:t>
       </w:r>
       <w:r>
         <w:t>s</w:t>
       </w:r>
       <w:r>
-        <w:t>,</w:t>
-      </w:r>
-      <w:proofErr w:type="gramEnd"/>
-      <w:r>
-        <w:t xml:space="preserve"> </w:t>
-      </w:r>
-      <w:r>
-        <w:lastRenderedPageBreak/>
-        <w:t xml:space="preserve">Quaternary fault </w:t>
-      </w:r>
-      <w:r>
-        <w:t xml:space="preserve">feature </w:t>
-      </w:r>
-      <w:r>
-        <w:t>service</w:t>
-      </w:r>
-      <w:r>
-        <w:t xml:space="preserve">s, water chemistry observation services and volcanic vent feature services (see </w:t>
-      </w:r>
-      <w:r>
-        <w:t>http://services.azgs.az.gov/ArcGIS/rest/services/aasggeothermal</w:t>
-      </w:r>
-      <w:r>
-        <w:t>)</w:t>
-      </w:r>
-      <w:r>
-        <w:t xml:space="preserve">. The content model </w:t>
-      </w:r>
-      <w:r>
-        <w:t>and</w:t>
-      </w:r>
-      <w:r>
-        <w:t xml:space="preserve"> xml schema used for data interchange in these services will need to be </w:t>
-      </w:r>
-      <w:r>
-        <w:t>reviewed by the full NGDS</w:t>
-      </w:r>
-      <w:r>
-        <w:t>.</w:t>
-      </w:r>
-    </w:p>
-    <w:p>
-      <w:pPr>
-        <w:pStyle w:val="Heading1"/>
-      </w:pPr>
-      <w:r>
-        <w:t>Glossary</w:t>
-      </w:r>
-    </w:p>
-    <w:p>
-      <w:r>
-        <w:t xml:space="preserve">Definitions here are meant to </w:t>
-      </w:r>
-      <w:r>
-        <w:t>clarify</w:t>
-      </w:r>
-      <w:r>
-        <w:t xml:space="preserve"> the usage of terms in this document</w:t>
-      </w:r>
-      <w:r>
-        <w:t>.</w:t>
+        <w:t>mitting messages and a</w:t>
+      </w:r>
+      <w:r>
+        <w:t xml:space="preserve"> collection of method names and parameter specifications used to invoke </w:t>
+      </w:r>
+      <w:r>
+        <w:t>operations executed by a component.</w:t>
       </w:r>
     </w:p>
     <w:p>
@@ -5932,283 +5844,35 @@
         <w:rPr>
           <w:b/>
         </w:rPr>
-        <w:t>Artifact</w:t>
-      </w:r>
-      <w:r>
-        <w:t>: A thing created by humans, usually for some practical purpose. (Source: http://www.merriam-webster.com/dictionary/artifact)</w:t>
+        <w:t>Interoperability</w:t>
+      </w:r>
+      <w:r>
+        <w:t>: "The capability to communicate, execute programs, or transfer data among various functional units in a</w:t>
+      </w:r>
+      <w:r>
+        <w:t xml:space="preserve"> manner that requires the us</w:t>
+      </w:r>
+      <w:r>
+        <w:t>er to have little or no knowledge of the unique characteristics of those units." ISO/IEC 2382-01 (SC36 Secretariat, 2003)</w:t>
       </w:r>
     </w:p>
     <w:p>
       <w:pPr>
         <w:pStyle w:val="GlossaryEntry"/>
-      </w:pPr>
-      <w:r>
         <w:rPr>
           <w:b/>
         </w:rPr>
-        <w:t>Attribute</w:t>
-      </w:r>
-      <w:r>
-        <w:t>: A binding between a property, a data type, and a data item; an implementation of a property.</w:t>
-      </w:r>
-    </w:p>
-    <w:p>
-      <w:pPr>
-        <w:pStyle w:val="GlossaryEntry"/>
-      </w:pPr>
-      <w:r>
-        <w:rPr>
-          <w:rStyle w:val="Strong"/>
-        </w:rPr>
-        <w:t>Cardinality</w:t>
-      </w:r>
-      <w:r>
-        <w:t>: A constraint on the number of instances of assigned property values associated with an individual data item. A cardinality of 1 indicates exactly one value is required; 0</w:t>
-      </w:r>
-      <w:proofErr w:type="gramStart"/>
-      <w:r>
-        <w:t>..1</w:t>
-      </w:r>
-      <w:proofErr w:type="gramEnd"/>
-      <w:r>
-        <w:t xml:space="preserve"> indicates an optional single value; 1..n indicates that one or more values is required; 0..n indicates that a value is optional, and multiple values may be specified.</w:t>
-      </w:r>
-    </w:p>
-    <w:p>
-      <w:pPr>
-        <w:pStyle w:val="GlossaryEntry"/>
-      </w:pPr>
-      <w:r>
-        <w:rPr>
-          <w:rStyle w:val="Strong"/>
-        </w:rPr>
-        <w:t>Content model</w:t>
-      </w:r>
-      <w:r>
-        <w:t>: A model that identifies and defines the data items and the properties (with ca</w:t>
-      </w:r>
-      <w:r>
-        <w:t>r</w:t>
-      </w:r>
-      <w:r>
-        <w:t>dinality) associated with each data item.</w:t>
-      </w:r>
-    </w:p>
-    <w:p>
-      <w:pPr>
-        <w:pStyle w:val="GlossaryEntry"/>
       </w:pPr>
       <w:r>
         <w:rPr>
           <w:b/>
         </w:rPr>
-        <w:t>D</w:t>
+        <w:t>Observation</w:t>
       </w:r>
       <w:r>
         <w:rPr>
           <w:b/>
         </w:rPr>
-        <w:t>ata integration</w:t>
-      </w:r>
-      <w:r>
-        <w:t>: the process matching field or element names in the schema for various data sets,</w:t>
-      </w:r>
-      <w:r>
-        <w:t xml:space="preserve"> selecting those that contain the information of interest, and merging content into a single data set with consistent usage of vocabulary and units of measure in a standardized collection of fields or elements.</w:t>
-      </w:r>
-    </w:p>
-    <w:p>
-      <w:pPr>
-        <w:pStyle w:val="GlossaryEntry"/>
-      </w:pPr>
-      <w:r>
-        <w:rPr>
-          <w:rStyle w:val="Strong"/>
-        </w:rPr>
-        <w:t>Data item</w:t>
-      </w:r>
-      <w:r>
-        <w:t>: An identifiable unit of information. Generally represents some entity in the world.</w:t>
-      </w:r>
-    </w:p>
-    <w:p>
-      <w:pPr>
-        <w:pStyle w:val="GlossaryEntry"/>
-      </w:pPr>
-      <w:r>
-        <w:rPr>
-          <w:rStyle w:val="Strong"/>
-        </w:rPr>
-        <w:t>Data type</w:t>
-      </w:r>
-      <w:r>
-        <w:t>: A specification of the representation of a single value in an information system, using integer, floating point, string, Boolean.</w:t>
-      </w:r>
-    </w:p>
-    <w:p>
-      <w:pPr>
-        <w:pStyle w:val="GlossaryEntry"/>
-      </w:pPr>
-      <w:r>
-        <w:rPr>
-          <w:b/>
-        </w:rPr>
-        <w:t>E</w:t>
-      </w:r>
-      <w:r>
-        <w:rPr>
-          <w:b/>
-        </w:rPr>
-        <w:t>ntity service</w:t>
-      </w:r>
-      <w:r>
-        <w:t>: a service that provides a requested resource packaged in some interchange fo</w:t>
-      </w:r>
-      <w:r>
-        <w:t>r</w:t>
-      </w:r>
-      <w:r>
-        <w:t xml:space="preserve">mat in response to a request, as opposed to a </w:t>
-      </w:r>
-    </w:p>
-    <w:p>
-      <w:pPr>
-        <w:pStyle w:val="GlossaryEntry"/>
-      </w:pPr>
-      <w:r>
-        <w:rPr>
-          <w:rStyle w:val="Strong"/>
-        </w:rPr>
-        <w:t>Feature type</w:t>
-      </w:r>
-      <w:r>
-        <w:t>: Type for representing a feature. </w:t>
-      </w:r>
-    </w:p>
-    <w:p>
-      <w:pPr>
-        <w:pStyle w:val="GlossaryEntry"/>
-      </w:pPr>
-      <w:r>
-        <w:rPr>
-          <w:rStyle w:val="Strong"/>
-        </w:rPr>
-        <w:t>Feature</w:t>
-      </w:r>
-      <w:r>
-        <w:t>: An information resource representing some identifiable thing of interest in the world.</w:t>
-      </w:r>
-    </w:p>
-    <w:p>
-      <w:pPr>
-        <w:pStyle w:val="GlossaryEntry"/>
-      </w:pPr>
-      <w:r>
-        <w:rPr>
-          <w:b/>
-        </w:rPr>
-        <w:t>F</w:t>
-      </w:r>
-      <w:r>
-        <w:rPr>
-          <w:b/>
-        </w:rPr>
-        <w:t>unctional service</w:t>
-      </w:r>
-      <w:r>
-        <w:t>: a service that takes some input package of information (message) and pr</w:t>
-      </w:r>
-      <w:r>
-        <w:t>o</w:t>
-      </w:r>
-      <w:r>
-        <w:t>duces an output response (message) according to some processing logic operating on the input information.</w:t>
-      </w:r>
-    </w:p>
-    <w:p>
-      <w:pPr>
-        <w:pStyle w:val="GlossaryEntry"/>
-      </w:pPr>
-      <w:r>
-        <w:rPr>
-          <w:rStyle w:val="Strong"/>
-        </w:rPr>
-        <w:t>Information resource</w:t>
-      </w:r>
-      <w:r>
-        <w:t>: A resource that can be transmitted electronically.</w:t>
-      </w:r>
-    </w:p>
-    <w:p>
-      <w:pPr>
-        <w:pStyle w:val="GlossaryEntry"/>
-      </w:pPr>
-      <w:r>
-        <w:rPr>
-          <w:b/>
-        </w:rPr>
-        <w:t>Interface</w:t>
-      </w:r>
-      <w:r>
-        <w:t>:</w:t>
-      </w:r>
-      <w:r>
-        <w:t xml:space="preserve"> </w:t>
-      </w:r>
-      <w:r>
-        <w:t>a point of interaction between components, typically defined by a protocol for tran</w:t>
-      </w:r>
-      <w:r>
-        <w:t>s</w:t>
-      </w:r>
-      <w:r>
-        <w:t>mitting messages and a</w:t>
-      </w:r>
-      <w:r>
-        <w:t xml:space="preserve"> collection of method names and parameter specifications used to invoke </w:t>
-      </w:r>
-      <w:r>
-        <w:t>operations executed by a component.</w:t>
-      </w:r>
-    </w:p>
-    <w:p>
-      <w:pPr>
-        <w:pStyle w:val="GlossaryEntry"/>
-      </w:pPr>
-      <w:r>
-        <w:rPr>
-          <w:b/>
-        </w:rPr>
-        <w:t>Interoperability</w:t>
-      </w:r>
-      <w:r>
-        <w:t>: "The capability to communicate, execute programs, or transfer data among various functional units in a</w:t>
-      </w:r>
-      <w:r>
-        <w:t xml:space="preserve"> manner that requires the us</w:t>
-      </w:r>
-      <w:r>
-        <w:t>er to have little or no knowledge of the unique characteristics of those units." ISO/IEC 2382-01 (SC36 Secretariat, 2003)</w:t>
-      </w:r>
-    </w:p>
-    <w:p>
-      <w:pPr>
-        <w:pStyle w:val="GlossaryEntry"/>
-        <w:rPr>
-          <w:b/>
-        </w:rPr>
-      </w:pPr>
-      <w:r>
-        <w:rPr>
-          <w:b/>
-        </w:rPr>
-        <w:lastRenderedPageBreak/>
-        <w:t>Observation</w:t>
-      </w:r>
-      <w:r>
-        <w:rPr>
-          <w:b/>
-        </w:rPr>
         <w:t xml:space="preserve">: </w:t>
       </w:r>
       <w:r>
@@ -6220,7 +5884,7 @@
       <w:r>
         <w:t xml:space="preserve">cording properties of some feature (Open Geospatial Consortium, Observations and Measurements (O&amp;M), </w:t>
       </w:r>
-      <w:hyperlink r:id="rId37" w:tgtFrame="_blank" w:history="1">
+      <w:hyperlink r:id="rId38" w:tgtFrame="_blank" w:history="1">
         <w:r>
           <w:rPr>
             <w:rStyle w:val="Hyperlink"/>
@@ -6286,12 +5950,13 @@
         <w:rPr>
           <w:rStyle w:val="Strong"/>
         </w:rPr>
+        <w:lastRenderedPageBreak/>
         <w:t>Protocol</w:t>
       </w:r>
       <w:r>
         <w:t>: A set of rules which is used by computers to communicate with each other across a network (</w:t>
       </w:r>
-      <w:hyperlink r:id="rId38" w:tgtFrame="_blank" w:history="1">
+      <w:hyperlink r:id="rId39" w:tgtFrame="_blank" w:history="1">
         <w:r>
           <w:rPr>
             <w:rStyle w:val="Hyperlink"/>
@@ -6336,7 +6001,7 @@
       <w:r>
         <w:t>: An identifiable thing that fulfills a requirement. Usage here is close to definition used in RDF (</w:t>
       </w:r>
-      <w:hyperlink r:id="rId39" w:tgtFrame="_blank" w:history="1">
+      <w:hyperlink r:id="rId40" w:tgtFrame="_blank" w:history="1">
         <w:r>
           <w:rPr>
             <w:rStyle w:val="Hyperlink"/>
@@ -6440,7 +6105,7 @@
       <w:r>
         <w:t xml:space="preserve">(Based on </w:t>
       </w:r>
-      <w:hyperlink r:id="rId40" w:tgtFrame="_blank" w:history="1">
+      <w:hyperlink r:id="rId41" w:tgtFrame="_blank" w:history="1">
         <w:r>
           <w:rPr>
             <w:rStyle w:val="Hyperlink"/>
@@ -6564,56 +6229,56 @@
     </w:p>
     <w:p>
       <w:r>
+        <w:t xml:space="preserve">ISO 19115:2005, Geographic information - Metadata </w:t>
+      </w:r>
+    </w:p>
+    <w:p>
+      <w:r>
+        <w:t xml:space="preserve">ISO 19115/Cor.1:2006, Geographic information – Metadata, Technical Corrigendum </w:t>
+      </w:r>
+    </w:p>
+    <w:p>
+      <w:r>
+        <w:t xml:space="preserve">ISO 19119:2005, Geographic information - Services </w:t>
+      </w:r>
+    </w:p>
+    <w:p>
+      <w:r>
+        <w:t>ISO 19119:2005/</w:t>
+      </w:r>
+      <w:proofErr w:type="spellStart"/>
+      <w:r>
+        <w:t>Amd</w:t>
+      </w:r>
+      <w:proofErr w:type="spellEnd"/>
+      <w:r>
+        <w:t xml:space="preserve"> 1:2008, Extensions of the service metadata model ISO 19108 designates: </w:t>
+      </w:r>
+    </w:p>
+    <w:p>
+      <w:r>
+        <w:t xml:space="preserve">OGC 07-006r1¸ </w:t>
+      </w:r>
+      <w:proofErr w:type="spellStart"/>
+      <w:r>
+        <w:t>OpenGIS</w:t>
+      </w:r>
+      <w:proofErr w:type="spellEnd"/>
+      <w:r>
+        <w:t xml:space="preserve"> Catalog Services Specification version 2.0.2, Corrigendum 2 release, 2007</w:t>
+      </w:r>
+    </w:p>
+    <w:p>
+      <w:r>
         <w:lastRenderedPageBreak/>
-        <w:t xml:space="preserve">ISO 19115:2005, Geographic information - Metadata </w:t>
-      </w:r>
-    </w:p>
-    <w:p>
-      <w:r>
-        <w:t xml:space="preserve">ISO 19115/Cor.1:2006, Geographic information – Metadata, Technical Corrigendum </w:t>
-      </w:r>
-    </w:p>
-    <w:p>
-      <w:r>
-        <w:t xml:space="preserve">ISO 19119:2005, Geographic information - Services </w:t>
-      </w:r>
-    </w:p>
-    <w:p>
-      <w:r>
-        <w:t>ISO 19119:2005/</w:t>
+        <w:t xml:space="preserve">OGC 07-045, </w:t>
       </w:r>
       <w:proofErr w:type="spellStart"/>
       <w:r>
-        <w:t>Amd</w:t>
+        <w:t>OpenGIS</w:t>
       </w:r>
       <w:proofErr w:type="spellEnd"/>
       <w:r>
-        <w:t xml:space="preserve"> 1:2008, Extensions of the service metadata model ISO 19108 designates: </w:t>
-      </w:r>
-    </w:p>
-    <w:p>
-      <w:r>
-        <w:t xml:space="preserve">OGC 07-006r1¸ </w:t>
-      </w:r>
-      <w:proofErr w:type="spellStart"/>
-      <w:r>
-        <w:t>OpenGIS</w:t>
-      </w:r>
-      <w:proofErr w:type="spellEnd"/>
-      <w:r>
-        <w:t xml:space="preserve"> Catalog Services Specification version 2.0.2, Corrigendum 2 release, 2007</w:t>
-      </w:r>
-    </w:p>
-    <w:p>
-      <w:r>
-        <w:t xml:space="preserve">OGC 07-045, </w:t>
-      </w:r>
-      <w:proofErr w:type="spellStart"/>
-      <w:r>
-        <w:t>OpenGIS</w:t>
-      </w:r>
-      <w:proofErr w:type="spellEnd"/>
-      <w:r>
         <w:t xml:space="preserve"> Catalogue Services Specification 2.0.2 - ISO Metadata Application Pr</w:t>
       </w:r>
       <w:r>
@@ -6664,10 +6329,10 @@
       </w:r>
     </w:p>
     <w:sectPr>
-      <w:headerReference w:type="even" r:id="rId41"/>
-      <w:headerReference w:type="default" r:id="rId42"/>
-      <w:footerReference w:type="default" r:id="rId43"/>
-      <w:headerReference w:type="first" r:id="rId44"/>
+      <w:headerReference w:type="even" r:id="rId42"/>
+      <w:headerReference w:type="default" r:id="rId43"/>
+      <w:footerReference w:type="default" r:id="rId44"/>
+      <w:headerReference w:type="first" r:id="rId45"/>
       <w:pgSz w:w="12240" w:h="15840"/>
       <w:pgMar w:top="1440" w:right="1530" w:bottom="1440" w:left="1350" w:header="720" w:footer="720" w:gutter="0"/>
       <w:cols w:space="720"/>
@@ -6729,7 +6394,7 @@
       <w:rPr>
         <w:noProof/>
       </w:rPr>
-      <w:t>19</w:t>
+      <w:t>9</w:t>
     </w:r>
     <w:r>
       <w:rPr>
@@ -10641,22 +10306,10 @@
     <w:rsid w:val="00D5181F"/>
     <w:pPr>
       <w:spacing w:after="120"/>
-      <w:pPrChange w:id="0" w:author="Stephen Richard" w:date="2014-04-29T22:42:00Z">
-        <w:pPr>
-          <w:spacing w:after="120"/>
-        </w:pPr>
-      </w:pPrChange>
     </w:pPr>
     <w:rPr>
       <w:sz w:val="24"/>
       <w:szCs w:val="24"/>
-      <w:rPrChange w:id="0" w:author="Stephen Richard" w:date="2014-04-29T22:42:00Z">
-        <w:rPr>
-          <w:sz w:val="24"/>
-          <w:szCs w:val="24"/>
-          <w:lang w:val="en-US" w:eastAsia="en-US" w:bidi="ar-SA"/>
-        </w:rPr>
-      </w:rPrChange>
     </w:rPr>
   </w:style>
   <w:style w:type="paragraph" w:styleId="Heading1">
@@ -11423,22 +11076,10 @@
     <w:rsid w:val="00D5181F"/>
     <w:pPr>
       <w:spacing w:after="120"/>
-      <w:pPrChange w:id="1" w:author="Stephen Richard" w:date="2014-04-29T22:42:00Z">
-        <w:pPr>
-          <w:spacing w:after="120"/>
-        </w:pPr>
-      </w:pPrChange>
     </w:pPr>
     <w:rPr>
       <w:sz w:val="24"/>
       <w:szCs w:val="24"/>
-      <w:rPrChange w:id="1" w:author="Stephen Richard" w:date="2014-04-29T22:42:00Z">
-        <w:rPr>
-          <w:sz w:val="24"/>
-          <w:szCs w:val="24"/>
-          <w:lang w:val="en-US" w:eastAsia="en-US" w:bidi="ar-SA"/>
-        </w:rPr>
-      </w:rPrChange>
     </w:rPr>
   </w:style>
   <w:style w:type="paragraph" w:styleId="Heading1">
@@ -12332,21 +11973,6 @@
 </file>
 
 <file path=customXml/item1.xml><?xml version="1.0" encoding="utf-8"?>
-<p:properties xmlns:p="http://schemas.microsoft.com/office/2006/metadata/properties" xmlns:xsi="http://www.w3.org/2001/XMLSchema-instance">
-  <documentManagement/>
-</p:properties>
-</file>
-
-<file path=customXml/item2.xml><?xml version="1.0" encoding="utf-8"?>
-<?mso-contentType ?>
-<FormTemplates xmlns="http://schemas.microsoft.com/sharepoint/v3/contenttype/forms">
-  <Display>DocumentLibraryForm</Display>
-  <Edit>DocumentLibraryForm</Edit>
-  <New>DocumentLibraryForm</New>
-</FormTemplates>
-</file>
-
-<file path=customXml/item3.xml><?xml version="1.0" encoding="utf-8"?>
 <ct:contentTypeSchema xmlns:ct="http://schemas.microsoft.com/office/2006/metadata/contentType" xmlns:ma="http://schemas.microsoft.com/office/2006/metadata/properties/metaAttributes" ct:_="" ma:_="" ma:contentTypeName="Document" ma:contentTypeID="0x010100CDC296E77B78D54CAF2B30C25F4F49A4" ma:contentTypeVersion="0" ma:contentTypeDescription="Create a new document." ma:contentTypeScope="" ma:versionID="9be2d5ddb43b80c4d929d7eb8c416b2d">
   <xsd:schema xmlns:xsd="http://www.w3.org/2001/XMLSchema" xmlns:p="http://schemas.microsoft.com/office/2006/metadata/properties" targetNamespace="http://schemas.microsoft.com/office/2006/metadata/properties" ma:root="true" ma:fieldsID="4aeb20c0e3442673af7ee10786458764">
     <xsd:element name="properties">
@@ -12395,6 +12021,21 @@
 </ct:contentTypeSchema>
 </file>
 
+<file path=customXml/item2.xml><?xml version="1.0" encoding="utf-8"?>
+<?mso-contentType ?>
+<FormTemplates xmlns="http://schemas.microsoft.com/sharepoint/v3/contenttype/forms">
+  <Display>DocumentLibraryForm</Display>
+  <Edit>DocumentLibraryForm</Edit>
+  <New>DocumentLibraryForm</New>
+</FormTemplates>
+</file>
+
+<file path=customXml/item3.xml><?xml version="1.0" encoding="utf-8"?>
+<p:properties xmlns:p="http://schemas.microsoft.com/office/2006/metadata/properties" xmlns:xsi="http://www.w3.org/2001/XMLSchema-instance">
+  <documentManagement/>
+</p:properties>
+</file>
+
 <file path=customXml/item4.xml><?xml version="1.0" encoding="utf-8"?>
 <b:Sources xmlns:b="http://schemas.openxmlformats.org/officeDocument/2006/bibliography" xmlns="http://schemas.openxmlformats.org/officeDocument/2006/bibliography" SelectedStyle="\APA.XSL" StyleName="APA"/>
 </file>
@@ -12404,22 +12045,6 @@
 </file>
 
 <file path=customXml/itemProps1.xml><?xml version="1.0" encoding="utf-8"?>
-<ds:datastoreItem xmlns:ds="http://schemas.openxmlformats.org/officeDocument/2006/customXml" ds:itemID="{D4201F24-1A92-4DD8-8E5F-DE2B20F97362}">
-  <ds:schemaRefs>
-    <ds:schemaRef ds:uri="http://schemas.microsoft.com/office/2006/metadata/properties"/>
-  </ds:schemaRefs>
-</ds:datastoreItem>
-</file>
-
-<file path=customXml/itemProps2.xml><?xml version="1.0" encoding="utf-8"?>
-<ds:datastoreItem xmlns:ds="http://schemas.openxmlformats.org/officeDocument/2006/customXml" ds:itemID="{6662E859-5AC6-425C-A14E-0899A2F4A1D3}">
-  <ds:schemaRefs>
-    <ds:schemaRef ds:uri="http://schemas.microsoft.com/sharepoint/v3/contenttype/forms"/>
-  </ds:schemaRefs>
-</ds:datastoreItem>
-</file>
-
-<file path=customXml/itemProps3.xml><?xml version="1.0" encoding="utf-8"?>
 <ds:datastoreItem xmlns:ds="http://schemas.openxmlformats.org/officeDocument/2006/customXml" ds:itemID="{96E7B4EC-B3DF-4CB3-BB24-10B4660A0426}">
   <ds:schemaRefs>
     <ds:schemaRef ds:uri="http://schemas.microsoft.com/office/2006/metadata/contentType"/>
@@ -12434,8 +12059,24 @@
 </ds:datastoreItem>
 </file>
 
+<file path=customXml/itemProps2.xml><?xml version="1.0" encoding="utf-8"?>
+<ds:datastoreItem xmlns:ds="http://schemas.openxmlformats.org/officeDocument/2006/customXml" ds:itemID="{6662E859-5AC6-425C-A14E-0899A2F4A1D3}">
+  <ds:schemaRefs>
+    <ds:schemaRef ds:uri="http://schemas.microsoft.com/sharepoint/v3/contenttype/forms"/>
+  </ds:schemaRefs>
+</ds:datastoreItem>
+</file>
+
+<file path=customXml/itemProps3.xml><?xml version="1.0" encoding="utf-8"?>
+<ds:datastoreItem xmlns:ds="http://schemas.openxmlformats.org/officeDocument/2006/customXml" ds:itemID="{D4201F24-1A92-4DD8-8E5F-DE2B20F97362}">
+  <ds:schemaRefs>
+    <ds:schemaRef ds:uri="http://schemas.microsoft.com/office/2006/metadata/properties"/>
+  </ds:schemaRefs>
+</ds:datastoreItem>
+</file>
+
 <file path=customXml/itemProps4.xml><?xml version="1.0" encoding="utf-8"?>
-<ds:datastoreItem xmlns:ds="http://schemas.openxmlformats.org/officeDocument/2006/customXml" ds:itemID="{9CA1CD44-E321-41C2-BCEF-5F637BB71754}">
+<ds:datastoreItem xmlns:ds="http://schemas.openxmlformats.org/officeDocument/2006/customXml" ds:itemID="{097B6A07-9743-4C96-B59E-1E43AC4AE701}">
   <ds:schemaRefs>
     <ds:schemaRef ds:uri="http://schemas.openxmlformats.org/officeDocument/2006/bibliography"/>
   </ds:schemaRefs>
@@ -12443,7 +12084,7 @@
 </file>
 
 <file path=customXml/itemProps5.xml><?xml version="1.0" encoding="utf-8"?>
-<ds:datastoreItem xmlns:ds="http://schemas.openxmlformats.org/officeDocument/2006/customXml" ds:itemID="{F6CEEC2C-FB1B-4C80-BC31-8F93F17E710B}">
+<ds:datastoreItem xmlns:ds="http://schemas.openxmlformats.org/officeDocument/2006/customXml" ds:itemID="{C6294769-6586-4EE2-98EC-4AE7D2D7D89C}">
   <ds:schemaRefs>
     <ds:schemaRef ds:uri="http://schemas.openxmlformats.org/officeDocument/2006/bibliography"/>
   </ds:schemaRefs>

</xml_diff>